<commit_message>
update figure for paper
</commit_message>
<xml_diff>
--- a/regresson_based_enrichement_analysis_method description.docx
+++ b/regresson_based_enrichement_analysis_method description.docx
@@ -7,16 +7,7 @@
         <w:contextualSpacing w:val="0"/>
       </w:pPr>
       <w:r>
-        <w:t>Traditionally, gene-set enrichment analysis methods, including Fisher’s exact test, Kolmogorov-Smirnov test coupled with permutation, which is known as GSEA [reference], and the CAMERA method [reference], all operate independently on each gene set, implici</w:t>
-      </w:r>
-      <w:r>
-        <w:t>tly assuming independency between gene sets. While the assumption may hold true when the gene sets are derived from single data source and the redundancy of genes between gene sets are low. However, when applied to gene-sets derived from multiple resources</w:t>
-      </w:r>
-      <w:r>
-        <w:t>, such analyses often identify multiple significantly enriched gene-sets with very similar compositions (see Supplementary Figure X for an example). Though post-processing algorithms are available to cluster significantly enriched gene-sets by their compos</w:t>
-      </w:r>
-      <w:r>
-        <w:t>ition, for instance the DAVID clustering tool [</w:t>
+        <w:t>Traditionally, gene-set enrichment analysis methods, including Fisher’s exact test, Kolmogorov-Smirnov test coupled with permutation, which is known as GSEA [reference], and the CAMERA method [reference], all operate independently on each gene set, implicitly assuming independency between gene sets. While the assumption may hold true when the gene sets are derived from single data source and the redundancy of genes between gene sets are low. However, when applied to gene-sets derived from multiple resources, such analyses often identify multiple significantly enriched gene-sets with very similar compositions (see Supplementary Figure X for an example). Though post-processing algorithms are available to cluster significantly enriched gene-sets by their composition, for instance the DAVID clustering tool [</w:t>
       </w:r>
       <w:commentRangeStart w:id="0"/>
       <w:r>
@@ -27,10 +18,7 @@
         <w:commentReference w:id="0"/>
       </w:r>
       <w:r>
-        <w:t>], it is desired to explicitly model the dependencies between gene sets within a rigorous statistical test procedure. This is especially important in the context of annotating modules identified f</w:t>
-      </w:r>
-      <w:r>
-        <w:t xml:space="preserve">rom network analysis, because one wishes to describe the modules by annotating them with few (sparse) yet informative gene sets. </w:t>
+        <w:t xml:space="preserve">], it is desired to explicitly model the dependencies between gene sets within a rigorous statistical test procedure. This is especially important in the context of annotating modules identified from network analysis, because one wishes to describe the modules by annotating them with few (sparse) yet informative gene sets. </w:t>
       </w:r>
     </w:p>
     <w:p>
@@ -52,10 +40,7 @@
         <w:t>M</w:t>
       </w:r>
       <w:r>
-        <w:t>, a module of gene</w:t>
-      </w:r>
-      <w:r>
-        <w:t xml:space="preserve">s, and </w:t>
+        <w:t xml:space="preserve">, a module of genes, and </w:t>
       </w:r>
       <w:r>
         <w:rPr>
@@ -101,10 +86,7 @@
         <w:t>g</w:t>
       </w:r>
       <w:r>
-        <w:t xml:space="preserve"> does</w:t>
-      </w:r>
-      <w:r>
-        <w:t xml:space="preserve"> not belong to </w:t>
+        <w:t xml:space="preserve"> does not belong to </w:t>
       </w:r>
       <w:r>
         <w:rPr>
@@ -174,10 +156,7 @@
         <w:t>,</w:t>
       </w:r>
       <w:r>
-        <w:t xml:space="preserve"> which can be solved for instance by logistic regressio</w:t>
-      </w:r>
-      <w:r>
-        <w:t xml:space="preserve">n. </w:t>
+        <w:t xml:space="preserve"> which can be solved for instance by logistic regression. </w:t>
       </w:r>
     </w:p>
     <w:p>
@@ -244,10 +223,7 @@
         <w:t>l2</w:t>
       </w:r>
       <w:r>
-        <w:t xml:space="preserve"> regularization controlled by the h</w:t>
-      </w:r>
-      <w:r>
-        <w:t xml:space="preserve">yperparameter </w:t>
+        <w:t xml:space="preserve"> regularization controlled by the hyperparameter </w:t>
       </w:r>
       <w:r>
         <w:rPr>
@@ -280,13 +256,7 @@
         <w:rPr>
           <w:i/>
         </w:rPr>
-        <w:t>elastic</w:t>
-      </w:r>
-      <w:r>
-        <w:rPr>
-          <w:i/>
-        </w:rPr>
-        <w:t xml:space="preserve"> net</w:t>
+        <w:t>elastic net</w:t>
       </w:r>
       <w:r>
         <w:t xml:space="preserve"> will behave between </w:t>
@@ -320,18 +290,7 @@
         <w:contextualSpacing w:val="0"/>
       </w:pPr>
       <w:r>
-        <w:t>The last detail of the algorithm is that in order to make the models interpretable, we set the constraints that the coefficients mus</w:t>
-      </w:r>
-      <w:r>
-        <w:t>t be non-negative(?????</w:t>
-      </w:r>
-      <w:bookmarkStart w:id="1" w:name="_GoBack"/>
-      <w:bookmarkEnd w:id="1"/>
-      <w:r>
-        <w:t>)</w:t>
-      </w:r>
-      <w:r>
-        <w:t>, namely we only consider over-representation of gene-sets and ignore cases of under-representation.</w:t>
+        <w:t>The last detail of the algorithm is that in order to make the models interpretable, we set the constraints that the coefficients must be non-negative(?????), namely we only consider over-representation of gene-sets and ignore cases of under-representation.</w:t>
       </w:r>
     </w:p>
     <w:p>
@@ -366,13 +325,7 @@
         <w:contextualSpacing w:val="0"/>
       </w:pPr>
       <w:r>
-        <w:t>data-version: releases/2018-07-15) and the Reactom</w:t>
-      </w:r>
-      <w:r>
-        <w:t xml:space="preserve">e database (download time: 2018-07-16). Genes belonging to a GO term or a Reactome pathway are considered as one gene set, independent of positions of either the term or the pathway in the respective hierarchies. Next, we used the gene sets to construct a </w:t>
-      </w:r>
-      <w:r>
-        <w:t xml:space="preserve">gene-by-gene-set matrix binary </w:t>
+        <w:t xml:space="preserve">data-version: releases/2018-07-15) and the Reactome database (download time: 2018-07-16). Genes belonging to a GO term or a Reactome pathway are considered as one gene set, independent of positions of either the term or the pathway in the respective hierarchies. Next, we used the gene sets to construct a gene-by-gene-set matrix binary </w:t>
       </w:r>
       <w:r>
         <w:rPr>
@@ -439,10 +392,7 @@
         <w:t>M</w:t>
       </w:r>
       <w:r>
-        <w:t xml:space="preserve"> derived from the network analysis described previously, as well as the</w:t>
-      </w:r>
-      <w:r>
-        <w:t xml:space="preserve"> background gene list </w:t>
+        <w:t xml:space="preserve"> derived from the network analysis described previously, as well as the background gene list </w:t>
       </w:r>
       <w:r>
         <w:rPr>
@@ -524,17 +474,92 @@
         <w:lastRenderedPageBreak/>
         <w:t xml:space="preserve">Gene sets with coefficients </w:t>
       </w:r>
-      <w:commentRangeStart w:id="2"/>
+      <w:commentRangeStart w:id="1"/>
       <w:r>
         <w:t>significantly</w:t>
       </w:r>
-      <w:commentRangeEnd w:id="2"/>
-      <w:r>
-        <w:commentReference w:id="2"/>
+      <w:commentRangeEnd w:id="1"/>
+      <w:r>
+        <w:commentReference w:id="1"/>
       </w:r>
       <w:r>
         <w:t xml:space="preserve"> larger than zero are selected and reported (alpha=0.5). By adjusting the alpha parameter of the elastic-net method, users can control the number of selected pathways. </w:t>
       </w:r>
+    </w:p>
+    <w:p>
+      <w:pPr>
+        <w:contextualSpacing w:val="0"/>
+      </w:pPr>
+    </w:p>
+    <w:p>
+      <w:pPr>
+        <w:contextualSpacing w:val="0"/>
+      </w:pPr>
+    </w:p>
+    <w:p>
+      <w:pPr>
+        <w:contextualSpacing w:val="0"/>
+      </w:pPr>
+    </w:p>
+    <w:p>
+      <w:pPr>
+        <w:spacing w:line="240" w:lineRule="auto"/>
+        <w:contextualSpacing w:val="0"/>
+        <w:rPr>
+          <w:rFonts w:ascii="Times New Roman" w:eastAsia="Times New Roman" w:hAnsi="Times New Roman" w:cs="Times New Roman"/>
+          <w:sz w:val="24"/>
+          <w:szCs w:val="24"/>
+        </w:rPr>
+      </w:pPr>
+      <w:r>
+        <w:rPr>
+          <w:rFonts w:ascii="Helvetica" w:eastAsia="Times New Roman" w:hAnsi="Helvetica" w:cs="Times New Roman"/>
+          <w:color w:val="3C4043"/>
+          <w:spacing w:val="3"/>
+          <w:sz w:val="21"/>
+          <w:szCs w:val="21"/>
+          <w:shd w:val="clear" w:color="auto" w:fill="FFFFFF"/>
+        </w:rPr>
+        <w:t>From my side, I think in this method both positive and negative coefficients can represent the importance of certain gene sets. Actually, I also tried to use absolute coefficient value before. But interestingly, all selected coefficients having absolute value large than 0 are also positive. My explanation for this is that we label y here as 1 and 0 instead of 1 and -1, so negative coefficients will not be needed in regression. </w:t>
+      </w:r>
+      <w:r>
+        <w:rPr>
+          <w:rFonts w:ascii="Helvetica" w:eastAsia="Times New Roman" w:hAnsi="Helvetica" w:cs="Times New Roman"/>
+          <w:color w:val="3C4043"/>
+          <w:spacing w:val="3"/>
+          <w:sz w:val="21"/>
+          <w:szCs w:val="21"/>
+        </w:rPr>
+        <w:br/>
+      </w:r>
+      <w:r>
+        <w:rPr>
+          <w:rFonts w:ascii="Helvetica" w:eastAsia="Times New Roman" w:hAnsi="Helvetica" w:cs="Times New Roman"/>
+          <w:color w:val="3C4043"/>
+          <w:spacing w:val="3"/>
+          <w:sz w:val="21"/>
+          <w:szCs w:val="21"/>
+        </w:rPr>
+        <w:br/>
+      </w:r>
+      <w:r>
+        <w:rPr>
+          <w:rFonts w:ascii="Helvetica" w:eastAsia="Times New Roman" w:hAnsi="Helvetica" w:cs="Times New Roman"/>
+          <w:color w:val="3C4043"/>
+          <w:spacing w:val="3"/>
+          <w:sz w:val="21"/>
+          <w:szCs w:val="21"/>
+          <w:shd w:val="clear" w:color="auto" w:fill="FFFFFF"/>
+        </w:rPr>
+        <w:t>As we only consider ownership relationship between genes and gene sets and ignore the expression level of genes. So I think coefficients whose values are large than 0 only mean the corresponding gene sets are important and have a larger amount of genes belong to the annotated modules. And importance here actually doesnt mean "enriched" or "depleted ". It only means its gene set has "certain amount of overlap genes " with annotated module. But compared with simply using overlapped genes as annotation criteria, regression based method can get more sparse results </w:t>
+      </w:r>
+    </w:p>
+    <w:p>
+      <w:pPr>
+        <w:contextualSpacing w:val="0"/>
+      </w:pPr>
+      <w:bookmarkStart w:id="2" w:name="_GoBack"/>
+      <w:bookmarkEnd w:id="2"/>
     </w:p>
     <w:sectPr>
       <w:pgSz w:w="11909" w:h="16834"/>
@@ -569,23 +594,11 @@
         <w:rPr>
           <w:color w:val="000000"/>
         </w:rPr>
-        <w:t xml:space="preserve">Huang, Da Wei, Brad </w:t>
-      </w:r>
-      <w:r>
-        <w:rPr>
-          <w:color w:val="000000"/>
-        </w:rPr>
-        <w:t>T. Sherman, Qina Tan, Jack R. Collins, W. Gregory Alvord, Jean Roayaei, Robert Stephens, Michael W. Baseler, H. Clifford Lane, and Richard A. Lempicki. “The DAVID Gene Functional Classification Tool: A Novel Biological Module-Centric Algorithm to Functiona</w:t>
-      </w:r>
-      <w:r>
-        <w:rPr>
-          <w:color w:val="000000"/>
-        </w:rPr>
-        <w:t>lly Analyze Large Gene Lists.” Genome Biology 8 (2007): R183. https://doi.org/10.1186/gb-2007-8-9-r183.</w:t>
+        <w:t>Huang, Da Wei, Brad T. Sherman, Qina Tan, Jack R. Collins, W. Gregory Alvord, Jean Roayaei, Robert Stephens, Michael W. Baseler, H. Clifford Lane, and Richard A. Lempicki. “The DAVID Gene Functional Classification Tool: A Novel Biological Module-Centric Algorithm to Functionally Analyze Large Gene Lists.” Genome Biology 8 (2007): R183. https://doi.org/10.1186/gb-2007-8-9-r183.</w:t>
       </w:r>
     </w:p>
   </w:comment>
-  <w:comment w:id="2" w:author="Daniel Marbach" w:date="2018-08-21T11:27:00Z" w:initials="">
+  <w:comment w:id="1" w:author="Daniel Marbach" w:date="2018-08-21T11:27:00Z" w:initials="">
     <w:p>
       <w:pPr>
         <w:widowControl w:val="0"/>

</xml_diff>